<commit_message>
Added a step to run maven clean and install
</commit_message>
<xml_diff>
--- a/How to run the jar and where to find the log.docx
+++ b/How to run the jar and where to find the log.docx
@@ -1,49 +1,35 @@
 
 <file path=word/document.xml><?xml version="1.0" encoding="utf-8"?>
-<w:document xmlns:wpc="http://schemas.microsoft.com/office/word/2010/wordprocessingCanvas" xmlns:cx="http://schemas.microsoft.com/office/drawing/2014/chartex" xmlns:cx1="http://schemas.microsoft.com/office/drawing/2015/9/8/chartex" xmlns:cx2="http://schemas.microsoft.com/office/drawing/2015/10/21/chartex" xmlns:mc="http://schemas.openxmlformats.org/markup-compatibility/2006" xmlns:o="urn:schemas-microsoft-com:office:office" xmlns:r="http://schemas.openxmlformats.org/officeDocument/2006/relationships" xmlns:m="http://schemas.openxmlformats.org/officeDocument/2006/math" xmlns:v="urn:schemas-microsoft-com:vml" xmlns:wp14="http://schemas.microsoft.com/office/word/2010/wordprocessingDrawing" xmlns:wp="http://schemas.openxmlformats.org/drawingml/2006/wordprocessingDrawing" xmlns:w10="urn:schemas-microsoft-com:office:word" xmlns:w="http://schemas.openxmlformats.org/wordprocessingml/2006/main" xmlns:w14="http://schemas.microsoft.com/office/word/2010/wordml" xmlns:w15="http://schemas.microsoft.com/office/word/2012/wordml" xmlns:w16se="http://schemas.microsoft.com/office/word/2015/wordml/symex" xmlns:wpg="http://schemas.microsoft.com/office/word/2010/wordprocessingGroup" xmlns:wpi="http://schemas.microsoft.com/office/word/2010/wordprocessingInk" xmlns:wne="http://schemas.microsoft.com/office/word/2006/wordml" xmlns:wps="http://schemas.microsoft.com/office/word/2010/wordprocessingShape" mc:Ignorable="w14 w15 w16se wp14">
+<w:document xmlns:o="urn:schemas-microsoft-com:office:office" xmlns:r="http://schemas.openxmlformats.org/officeDocument/2006/relationships" xmlns:v="urn:schemas-microsoft-com:vml" xmlns:w="http://schemas.openxmlformats.org/wordprocessingml/2006/main" xmlns:w10="urn:schemas-microsoft-com:office:word" xmlns:wp="http://schemas.openxmlformats.org/drawingml/2006/wordprocessingDrawing" xmlns:wps="http://schemas.microsoft.com/office/word/2010/wordprocessingShape" xmlns:wpg="http://schemas.microsoft.com/office/word/2010/wordprocessingGroup" xmlns:mc="http://schemas.openxmlformats.org/markup-compatibility/2006" xmlns:wp14="http://schemas.microsoft.com/office/word/2010/wordprocessingDrawing" xmlns:w14="http://schemas.microsoft.com/office/word/2010/wordml" mc:Ignorable="w14 wp14">
   <w:body>
     <w:p>
       <w:pPr>
+        <w:pStyle w:val="Normal"/>
+        <w:rPr>
+          <w:b/>
+          <w:b/>
+          <w:sz w:val="28"/>
+          <w:szCs w:val="28"/>
+        </w:rPr>
+      </w:pPr>
+      <w:r>
         <w:rPr>
           <w:b/>
           <w:sz w:val="28"/>
           <w:szCs w:val="28"/>
         </w:rPr>
-      </w:pPr>
-      <w:r>
-        <w:rPr>
-          <w:b/>
-          <w:sz w:val="28"/>
-          <w:szCs w:val="28"/>
-        </w:rPr>
-        <w:t>How to run</w:t>
-      </w:r>
-      <w:r>
-        <w:rPr>
-          <w:b/>
-          <w:sz w:val="28"/>
-          <w:szCs w:val="28"/>
-        </w:rPr>
-        <w:t xml:space="preserve"> the jar and where to find </w:t>
-      </w:r>
-      <w:r>
-        <w:rPr>
-          <w:b/>
-          <w:sz w:val="28"/>
-          <w:szCs w:val="28"/>
-        </w:rPr>
-        <w:t>the log</w:t>
-      </w:r>
-      <w:r>
-        <w:rPr>
-          <w:b/>
-          <w:sz w:val="28"/>
-          <w:szCs w:val="28"/>
-        </w:rPr>
-        <w:t>?</w:t>
+        <w:t>How to run the jar and where to find the log?</w:t>
       </w:r>
     </w:p>
-    <w:p/>
+    <w:p>
+      <w:pPr>
+        <w:pStyle w:val="Normal"/>
+        <w:rPr/>
+      </w:pPr>
+      <w:r>
+        <w:rPr/>
+      </w:r>
+    </w:p>
     <w:p>
       <w:pPr>
         <w:pStyle w:val="ListParagraph"/>
@@ -51,30 +37,44 @@
           <w:ilvl w:val="0"/>
           <w:numId w:val="1"/>
         </w:numPr>
-      </w:pPr>
-      <w:r>
-        <w:t xml:space="preserve">Run </w:t>
-      </w:r>
-      <w:r>
-        <w:t>the uber jar</w:t>
+        <w:rPr/>
+      </w:pPr>
+      <w:r>
+        <w:rPr/>
+        <w:t xml:space="preserve">Run mvn clean install. </w:t>
       </w:r>
     </w:p>
     <w:p>
       <w:pPr>
         <w:pStyle w:val="ListParagraph"/>
-      </w:pPr>
-      <w:r>
-        <w:t xml:space="preserve">1.1 </w:t>
-      </w:r>
-      <w:r>
-        <w:t>Navigate to ksubaka/target</w:t>
+        <w:numPr>
+          <w:ilvl w:val="0"/>
+          <w:numId w:val="1"/>
+        </w:numPr>
+        <w:rPr/>
+      </w:pPr>
+      <w:r>
+        <w:rPr/>
+        <w:t>Run the uber jar</w:t>
       </w:r>
     </w:p>
     <w:p>
       <w:pPr>
         <w:pStyle w:val="ListParagraph"/>
-      </w:pPr>
-      <w:r>
+        <w:rPr/>
+      </w:pPr>
+      <w:r>
+        <w:rPr/>
+        <w:t>1.1 Navigate to ksubaka/target</w:t>
+      </w:r>
+    </w:p>
+    <w:p>
+      <w:pPr>
+        <w:pStyle w:val="ListParagraph"/>
+        <w:rPr/>
+      </w:pPr>
+      <w:r>
+        <w:rPr/>
         <w:t xml:space="preserve">1.2 </w:t>
       </w:r>
       <w:r>
@@ -84,34 +84,37 @@
         <w:t>Example</w:t>
       </w:r>
       <w:r>
+        <w:rPr/>
         <w:t xml:space="preserve"> :-</w:t>
       </w:r>
     </w:p>
     <w:p>
       <w:pPr>
         <w:pStyle w:val="ListParagraph"/>
-      </w:pPr>
-      <w:r>
-        <w:t xml:space="preserve">    Movie :- </w:t>
-      </w:r>
-      <w:r>
-        <w:t xml:space="preserve"> java -jar -Dapi=themoviedbapi -Dmovie="TED" ksubaka-1.0-SNAPSHOT.jar</w:t>
+        <w:rPr/>
+      </w:pPr>
+      <w:r>
+        <w:rPr/>
+        <w:t xml:space="preserve">    </w:t>
+      </w:r>
+      <w:r>
+        <w:rPr/>
+        <w:t>Movie :-  java -jar -Dapi=themoviedbapi -Dmovie="TED" ksubaka-1.0-SNAPSHOT.jar</w:t>
       </w:r>
     </w:p>
     <w:p>
       <w:pPr>
+        <w:pStyle w:val="Normal"/>
         <w:ind w:firstLine="720"/>
-      </w:pPr>
-      <w:r>
-        <w:rPr>
-          <w:noProof/>
-          <w:lang w:val="en-US"/>
-        </w:rPr>
+        <w:rPr/>
+      </w:pPr>
+      <w:r>
+        <w:rPr/>
         <w:drawing>
-          <wp:inline distT="0" distB="0" distL="0" distR="0">
+          <wp:inline distT="0" distB="0" distL="0" distR="9525">
             <wp:extent cx="5724525" cy="2152650"/>
-            <wp:effectExtent l="0" t="0" r="9525" b="0"/>
-            <wp:docPr id="1" name="Picture 1"/>
+            <wp:effectExtent l="0" t="0" r="0" b="0"/>
+            <wp:docPr id="1" name="Picture 1" descr=""/>
             <wp:cNvGraphicFramePr>
               <a:graphicFrameLocks xmlns:a="http://schemas.openxmlformats.org/drawingml/2006/main" noChangeAspect="1"/>
             </wp:cNvGraphicFramePr>
@@ -119,20 +122,13 @@
               <a:graphicData uri="http://schemas.openxmlformats.org/drawingml/2006/picture">
                 <pic:pic xmlns:pic="http://schemas.openxmlformats.org/drawingml/2006/picture">
                   <pic:nvPicPr>
-                    <pic:cNvPr id="0" name="Picture 1"/>
+                    <pic:cNvPr id="1" name="Picture 1" descr=""/>
                     <pic:cNvPicPr>
                       <a:picLocks noChangeAspect="1" noChangeArrowheads="1"/>
                     </pic:cNvPicPr>
                   </pic:nvPicPr>
                   <pic:blipFill>
-                    <a:blip r:embed="rId7">
-                      <a:extLst>
-                        <a:ext uri="{28A0092B-C50C-407E-A947-70E740481C1C}">
-                          <a14:useLocalDpi xmlns:a14="http://schemas.microsoft.com/office/drawing/2010/main" val="0"/>
-                        </a:ext>
-                      </a:extLst>
-                    </a:blip>
-                    <a:srcRect/>
+                    <a:blip r:embed="rId2"/>
                     <a:stretch>
                       <a:fillRect/>
                     </a:stretch>
@@ -145,10 +141,6 @@
                     <a:prstGeom prst="rect">
                       <a:avLst/>
                     </a:prstGeom>
-                    <a:noFill/>
-                    <a:ln>
-                      <a:noFill/>
-                    </a:ln>
                   </pic:spPr>
                 </pic:pic>
               </a:graphicData>
@@ -159,29 +151,28 @@
     </w:p>
     <w:p>
       <w:pPr>
+        <w:pStyle w:val="Normal"/>
         <w:ind w:firstLine="720"/>
-      </w:pPr>
-      <w:r>
-        <w:t xml:space="preserve">Music :- java -jar -Dapi=itunes -Dmovie=”When We Were Young” </w:t>
-      </w:r>
-      <w:r>
-        <w:t>ksubaka-1.0-SNAPSHOT.jar</w:t>
+        <w:rPr/>
+      </w:pPr>
+      <w:r>
+        <w:rPr/>
+        <w:t>Music :- java -jar -Dapi=itunes -Dmovie=”When We Were Young” ksubaka-1.0-SNAPSHOT.jar</w:t>
       </w:r>
     </w:p>
     <w:p>
       <w:pPr>
+        <w:pStyle w:val="Normal"/>
         <w:ind w:firstLine="720"/>
-      </w:pPr>
-      <w:r>
-        <w:rPr>
-          <w:noProof/>
-          <w:lang w:val="en-US"/>
-        </w:rPr>
+        <w:rPr/>
+      </w:pPr>
+      <w:r>
+        <w:rPr/>
         <w:drawing>
-          <wp:inline distT="0" distB="0" distL="0" distR="0" wp14:anchorId="28EFD48E" wp14:editId="72B02463">
+          <wp:inline distT="0" distB="6985" distL="0" distR="2540">
             <wp:extent cx="5731510" cy="3517265"/>
-            <wp:effectExtent l="0" t="0" r="2540" b="6985"/>
-            <wp:docPr id="2" name="Picture 2"/>
+            <wp:effectExtent l="0" t="0" r="0" b="0"/>
+            <wp:docPr id="2" name="Picture 2" descr=""/>
             <wp:cNvGraphicFramePr>
               <a:graphicFrameLocks xmlns:a="http://schemas.openxmlformats.org/drawingml/2006/main" noChangeAspect="1"/>
             </wp:cNvGraphicFramePr>
@@ -189,16 +180,18 @@
               <a:graphicData uri="http://schemas.openxmlformats.org/drawingml/2006/picture">
                 <pic:pic xmlns:pic="http://schemas.openxmlformats.org/drawingml/2006/picture">
                   <pic:nvPicPr>
-                    <pic:cNvPr id="1" name=""/>
-                    <pic:cNvPicPr/>
+                    <pic:cNvPr id="2" name="Picture 2" descr=""/>
+                    <pic:cNvPicPr>
+                      <a:picLocks noChangeAspect="1" noChangeArrowheads="1"/>
+                    </pic:cNvPicPr>
                   </pic:nvPicPr>
                   <pic:blipFill>
-                    <a:blip r:embed="rId8"/>
+                    <a:blip r:embed="rId3"/>
                     <a:stretch>
                       <a:fillRect/>
                     </a:stretch>
                   </pic:blipFill>
-                  <pic:spPr>
+                  <pic:spPr bwMode="auto">
                     <a:xfrm>
                       <a:off x="0" y="0"/>
                       <a:ext cx="5731510" cy="3517265"/>
@@ -216,8 +209,13 @@
     </w:p>
     <w:p>
       <w:pPr>
+        <w:pStyle w:val="Normal"/>
         <w:ind w:firstLine="720"/>
-      </w:pPr>
+        <w:rPr/>
+      </w:pPr>
+      <w:r>
+        <w:rPr/>
+      </w:r>
     </w:p>
     <w:p>
       <w:pPr>
@@ -226,104 +224,52 @@
           <w:ilvl w:val="0"/>
           <w:numId w:val="1"/>
         </w:numPr>
-      </w:pPr>
-      <w:r>
+        <w:rPr/>
+      </w:pPr>
+      <w:r>
+        <w:rPr/>
         <w:t>To see the log</w:t>
       </w:r>
     </w:p>
     <w:p>
       <w:pPr>
         <w:pStyle w:val="ListParagraph"/>
-      </w:pPr>
-      <w:r>
-        <w:t xml:space="preserve">2.1 </w:t>
-      </w:r>
-      <w:r>
-        <w:t>Navigate to ksubaka/target/log</w:t>
+        <w:rPr/>
+      </w:pPr>
+      <w:r>
+        <w:rPr/>
+        <w:t>2.1 Navigate to ksubaka/target/log</w:t>
       </w:r>
     </w:p>
     <w:p>
       <w:pPr>
         <w:pStyle w:val="ListParagraph"/>
-      </w:pPr>
-      <w:r>
-        <w:t xml:space="preserve">2.2 </w:t>
-      </w:r>
-      <w:r>
-        <w:t>Open log4j-application.log</w:t>
-      </w:r>
-      <w:r>
-        <w:t xml:space="preserve"> </w:t>
-      </w:r>
-      <w:bookmarkStart w:id="0" w:name="_GoBack"/>
-      <w:bookmarkEnd w:id="0"/>
+        <w:spacing w:before="0" w:after="200"/>
+        <w:ind w:left="720" w:hanging="0"/>
+        <w:contextualSpacing/>
+        <w:rPr/>
+      </w:pPr>
+      <w:r>
+        <w:rPr/>
+        <w:t xml:space="preserve">2.2 Open log4j-application.log </w:t>
+      </w:r>
     </w:p>
     <w:sectPr>
+      <w:type w:val="nextPage"/>
       <w:pgSz w:w="11906" w:h="16838"/>
-      <w:pgMar w:top="1440" w:right="1440" w:bottom="1440" w:left="1440" w:header="708" w:footer="708" w:gutter="0"/>
-      <w:cols w:space="708"/>
-      <w:docGrid w:linePitch="360"/>
+      <w:pgMar w:left="1440" w:right="1440" w:header="0" w:top="1440" w:footer="0" w:bottom="1440" w:gutter="0"/>
+      <w:pgNumType w:fmt="decimal"/>
+      <w:formProt w:val="false"/>
+      <w:textDirection w:val="lrTb"/>
+      <w:docGrid w:type="default" w:linePitch="360" w:charSpace="4294965247"/>
     </w:sectPr>
   </w:body>
 </w:document>
 </file>
 
-<file path=word/endnotes.xml><?xml version="1.0" encoding="utf-8"?>
-<w:endnotes xmlns:wpc="http://schemas.microsoft.com/office/word/2010/wordprocessingCanvas" xmlns:cx="http://schemas.microsoft.com/office/drawing/2014/chartex" xmlns:cx1="http://schemas.microsoft.com/office/drawing/2015/9/8/chartex" xmlns:cx2="http://schemas.microsoft.com/office/drawing/2015/10/21/chartex" xmlns:mc="http://schemas.openxmlformats.org/markup-compatibility/2006" xmlns:o="urn:schemas-microsoft-com:office:office" xmlns:r="http://schemas.openxmlformats.org/officeDocument/2006/relationships" xmlns:m="http://schemas.openxmlformats.org/officeDocument/2006/math" xmlns:v="urn:schemas-microsoft-com:vml" xmlns:wp14="http://schemas.microsoft.com/office/word/2010/wordprocessingDrawing" xmlns:wp="http://schemas.openxmlformats.org/drawingml/2006/wordprocessingDrawing" xmlns:w10="urn:schemas-microsoft-com:office:word" xmlns:w="http://schemas.openxmlformats.org/wordprocessingml/2006/main" xmlns:w14="http://schemas.microsoft.com/office/word/2010/wordml" xmlns:w15="http://schemas.microsoft.com/office/word/2012/wordml" xmlns:w16se="http://schemas.microsoft.com/office/word/2015/wordml/symex" xmlns:wpg="http://schemas.microsoft.com/office/word/2010/wordprocessingGroup" xmlns:wpi="http://schemas.microsoft.com/office/word/2010/wordprocessingInk" xmlns:wne="http://schemas.microsoft.com/office/word/2006/wordml" xmlns:wps="http://schemas.microsoft.com/office/word/2010/wordprocessingShape" mc:Ignorable="w14 w15 w16se wp14">
-  <w:endnote w:type="separator" w:id="-1">
-    <w:p>
-      <w:pPr>
-        <w:spacing w:after="0" w:line="240" w:lineRule="auto"/>
-      </w:pPr>
-      <w:r>
-        <w:separator/>
-      </w:r>
-    </w:p>
-  </w:endnote>
-  <w:endnote w:type="continuationSeparator" w:id="0">
-    <w:p>
-      <w:pPr>
-        <w:spacing w:after="0" w:line="240" w:lineRule="auto"/>
-      </w:pPr>
-      <w:r>
-        <w:continuationSeparator/>
-      </w:r>
-    </w:p>
-  </w:endnote>
-</w:endnotes>
-</file>
-
-<file path=word/footnotes.xml><?xml version="1.0" encoding="utf-8"?>
-<w:footnotes xmlns:wpc="http://schemas.microsoft.com/office/word/2010/wordprocessingCanvas" xmlns:cx="http://schemas.microsoft.com/office/drawing/2014/chartex" xmlns:cx1="http://schemas.microsoft.com/office/drawing/2015/9/8/chartex" xmlns:cx2="http://schemas.microsoft.com/office/drawing/2015/10/21/chartex" xmlns:mc="http://schemas.openxmlformats.org/markup-compatibility/2006" xmlns:o="urn:schemas-microsoft-com:office:office" xmlns:r="http://schemas.openxmlformats.org/officeDocument/2006/relationships" xmlns:m="http://schemas.openxmlformats.org/officeDocument/2006/math" xmlns:v="urn:schemas-microsoft-com:vml" xmlns:wp14="http://schemas.microsoft.com/office/word/2010/wordprocessingDrawing" xmlns:wp="http://schemas.openxmlformats.org/drawingml/2006/wordprocessingDrawing" xmlns:w10="urn:schemas-microsoft-com:office:word" xmlns:w="http://schemas.openxmlformats.org/wordprocessingml/2006/main" xmlns:w14="http://schemas.microsoft.com/office/word/2010/wordml" xmlns:w15="http://schemas.microsoft.com/office/word/2012/wordml" xmlns:w16se="http://schemas.microsoft.com/office/word/2015/wordml/symex" xmlns:wpg="http://schemas.microsoft.com/office/word/2010/wordprocessingGroup" xmlns:wpi="http://schemas.microsoft.com/office/word/2010/wordprocessingInk" xmlns:wne="http://schemas.microsoft.com/office/word/2006/wordml" xmlns:wps="http://schemas.microsoft.com/office/word/2010/wordprocessingShape" mc:Ignorable="w14 w15 w16se wp14">
-  <w:footnote w:type="separator" w:id="-1">
-    <w:p>
-      <w:pPr>
-        <w:spacing w:after="0" w:line="240" w:lineRule="auto"/>
-      </w:pPr>
-      <w:r>
-        <w:separator/>
-      </w:r>
-    </w:p>
-  </w:footnote>
-  <w:footnote w:type="continuationSeparator" w:id="0">
-    <w:p>
-      <w:pPr>
-        <w:spacing w:after="0" w:line="240" w:lineRule="auto"/>
-      </w:pPr>
-      <w:r>
-        <w:continuationSeparator/>
-      </w:r>
-    </w:p>
-  </w:footnote>
-</w:footnotes>
-</file>
-
 <file path=word/numbering.xml><?xml version="1.0" encoding="utf-8"?>
-<w:numbering xmlns:wpc="http://schemas.microsoft.com/office/word/2010/wordprocessingCanvas" xmlns:cx="http://schemas.microsoft.com/office/drawing/2014/chartex" xmlns:cx1="http://schemas.microsoft.com/office/drawing/2015/9/8/chartex" xmlns:cx2="http://schemas.microsoft.com/office/drawing/2015/10/21/chartex" xmlns:mc="http://schemas.openxmlformats.org/markup-compatibility/2006" xmlns:o="urn:schemas-microsoft-com:office:office" xmlns:r="http://schemas.openxmlformats.org/officeDocument/2006/relationships" xmlns:m="http://schemas.openxmlformats.org/officeDocument/2006/math" xmlns:v="urn:schemas-microsoft-com:vml" xmlns:wp14="http://schemas.microsoft.com/office/word/2010/wordprocessingDrawing" xmlns:wp="http://schemas.openxmlformats.org/drawingml/2006/wordprocessingDrawing" xmlns:w10="urn:schemas-microsoft-com:office:word" xmlns:w="http://schemas.openxmlformats.org/wordprocessingml/2006/main" xmlns:w14="http://schemas.microsoft.com/office/word/2010/wordml" xmlns:w15="http://schemas.microsoft.com/office/word/2012/wordml" xmlns:w16se="http://schemas.microsoft.com/office/word/2015/wordml/symex" xmlns:wpg="http://schemas.microsoft.com/office/word/2010/wordprocessingGroup" xmlns:wpi="http://schemas.microsoft.com/office/word/2010/wordprocessingInk" xmlns:wne="http://schemas.microsoft.com/office/word/2006/wordml" xmlns:wps="http://schemas.microsoft.com/office/word/2010/wordprocessingShape" mc:Ignorable="w14 w15 w16se wp14">
-  <w:abstractNum w:abstractNumId="0" w15:restartNumberingAfterBreak="0">
-    <w:nsid w:val="0E132863"/>
-    <w:multiLevelType w:val="multilevel"/>
-    <w:tmpl w:val="13BC66FE"/>
+<w:numbering xmlns:w="http://schemas.openxmlformats.org/wordprocessingml/2006/main" xmlns:o="urn:schemas-microsoft-com:office:office" xmlns:r="http://schemas.openxmlformats.org/officeDocument/2006/relationships" xmlns:v="urn:schemas-microsoft-com:vml">
+  <w:abstractNum w:abstractNumId="1">
     <w:lvl w:ilvl="0">
       <w:start w:val="1"/>
       <w:numFmt w:val="decimal"/>
@@ -332,157 +278,258 @@
       <w:pPr>
         <w:ind w:left="720" w:hanging="360"/>
       </w:pPr>
+    </w:lvl>
+    <w:lvl w:ilvl="1">
+      <w:start w:val="1"/>
+      <w:numFmt w:val="decimal"/>
+      <w:lvlText w:val="%1.%2"/>
+      <w:lvlJc w:val="left"/>
+      <w:pPr>
+        <w:ind w:left="720" w:hanging="360"/>
+      </w:pPr>
       <w:rPr>
-        <w:rFonts w:hint="default"/>
+        <w:b w:val="false"/>
       </w:rPr>
     </w:lvl>
+    <w:lvl w:ilvl="2">
+      <w:start w:val="1"/>
+      <w:numFmt w:val="decimal"/>
+      <w:lvlText w:val="%1.%2.%3"/>
+      <w:lvlJc w:val="left"/>
+      <w:pPr>
+        <w:ind w:left="1080" w:hanging="720"/>
+      </w:pPr>
+      <w:rPr>
+        <w:b w:val="false"/>
+      </w:rPr>
+    </w:lvl>
+    <w:lvl w:ilvl="3">
+      <w:start w:val="1"/>
+      <w:numFmt w:val="decimal"/>
+      <w:lvlText w:val="%1.%2.%3.%4"/>
+      <w:lvlJc w:val="left"/>
+      <w:pPr>
+        <w:ind w:left="1080" w:hanging="720"/>
+      </w:pPr>
+      <w:rPr>
+        <w:b w:val="false"/>
+      </w:rPr>
+    </w:lvl>
+    <w:lvl w:ilvl="4">
+      <w:start w:val="1"/>
+      <w:numFmt w:val="decimal"/>
+      <w:lvlText w:val="%1.%2.%3.%4.%5"/>
+      <w:lvlJc w:val="left"/>
+      <w:pPr>
+        <w:ind w:left="1440" w:hanging="1080"/>
+      </w:pPr>
+      <w:rPr>
+        <w:b w:val="false"/>
+      </w:rPr>
+    </w:lvl>
+    <w:lvl w:ilvl="5">
+      <w:start w:val="1"/>
+      <w:numFmt w:val="decimal"/>
+      <w:lvlText w:val="%1.%2.%3.%4.%5.%6"/>
+      <w:lvlJc w:val="left"/>
+      <w:pPr>
+        <w:ind w:left="1440" w:hanging="1080"/>
+      </w:pPr>
+      <w:rPr>
+        <w:b w:val="false"/>
+      </w:rPr>
+    </w:lvl>
+    <w:lvl w:ilvl="6">
+      <w:start w:val="1"/>
+      <w:numFmt w:val="decimal"/>
+      <w:lvlText w:val="%1.%2.%3.%4.%5.%6.%7"/>
+      <w:lvlJc w:val="left"/>
+      <w:pPr>
+        <w:ind w:left="1800" w:hanging="1440"/>
+      </w:pPr>
+      <w:rPr>
+        <w:b w:val="false"/>
+      </w:rPr>
+    </w:lvl>
+    <w:lvl w:ilvl="7">
+      <w:start w:val="1"/>
+      <w:numFmt w:val="decimal"/>
+      <w:lvlText w:val="%1.%2.%3.%4.%5.%6.%7.%8"/>
+      <w:lvlJc w:val="left"/>
+      <w:pPr>
+        <w:ind w:left="1800" w:hanging="1440"/>
+      </w:pPr>
+      <w:rPr>
+        <w:b w:val="false"/>
+      </w:rPr>
+    </w:lvl>
+    <w:lvl w:ilvl="8">
+      <w:start w:val="1"/>
+      <w:numFmt w:val="decimal"/>
+      <w:lvlText w:val="%1.%2.%3.%4.%5.%6.%7.%8.%9"/>
+      <w:lvlJc w:val="left"/>
+      <w:pPr>
+        <w:ind w:left="2160" w:hanging="1800"/>
+      </w:pPr>
+      <w:rPr>
+        <w:b w:val="false"/>
+      </w:rPr>
+    </w:lvl>
+  </w:abstractNum>
+  <w:abstractNum w:abstractNumId="2">
+    <w:lvl w:ilvl="0">
+      <w:start w:val="1"/>
+      <w:numFmt w:val="none"/>
+      <w:suff w:val="nothing"/>
+      <w:lvlText w:val=""/>
+      <w:lvlJc w:val="left"/>
+      <w:pPr>
+        <w:tabs>
+          <w:tab w:val="num" w:pos="432"/>
+        </w:tabs>
+        <w:ind w:left="432" w:hanging="432"/>
+      </w:pPr>
+    </w:lvl>
     <w:lvl w:ilvl="1">
       <w:start w:val="1"/>
-      <w:numFmt w:val="decimal"/>
-      <w:isLgl/>
-      <w:lvlText w:val="%1.%2"/>
-      <w:lvlJc w:val="left"/>
-      <w:pPr>
-        <w:ind w:left="720" w:hanging="360"/>
-      </w:pPr>
-      <w:rPr>
-        <w:rFonts w:hint="default"/>
-        <w:b w:val="0"/>
-      </w:rPr>
+      <w:numFmt w:val="none"/>
+      <w:suff w:val="nothing"/>
+      <w:lvlText w:val=""/>
+      <w:lvlJc w:val="left"/>
+      <w:pPr>
+        <w:tabs>
+          <w:tab w:val="num" w:pos="576"/>
+        </w:tabs>
+        <w:ind w:left="576" w:hanging="576"/>
+      </w:pPr>
     </w:lvl>
     <w:lvl w:ilvl="2">
       <w:start w:val="1"/>
-      <w:numFmt w:val="decimal"/>
-      <w:isLgl/>
-      <w:lvlText w:val="%1.%2.%3"/>
-      <w:lvlJc w:val="left"/>
-      <w:pPr>
-        <w:ind w:left="1080" w:hanging="720"/>
-      </w:pPr>
-      <w:rPr>
-        <w:rFonts w:hint="default"/>
-        <w:b w:val="0"/>
-      </w:rPr>
+      <w:numFmt w:val="none"/>
+      <w:suff w:val="nothing"/>
+      <w:lvlText w:val=""/>
+      <w:lvlJc w:val="left"/>
+      <w:pPr>
+        <w:tabs>
+          <w:tab w:val="num" w:pos="720"/>
+        </w:tabs>
+        <w:ind w:left="720" w:hanging="720"/>
+      </w:pPr>
     </w:lvl>
     <w:lvl w:ilvl="3">
       <w:start w:val="1"/>
-      <w:numFmt w:val="decimal"/>
-      <w:isLgl/>
-      <w:lvlText w:val="%1.%2.%3.%4"/>
-      <w:lvlJc w:val="left"/>
-      <w:pPr>
-        <w:ind w:left="1080" w:hanging="720"/>
-      </w:pPr>
-      <w:rPr>
-        <w:rFonts w:hint="default"/>
-        <w:b w:val="0"/>
-      </w:rPr>
+      <w:numFmt w:val="none"/>
+      <w:suff w:val="nothing"/>
+      <w:lvlText w:val=""/>
+      <w:lvlJc w:val="left"/>
+      <w:pPr>
+        <w:tabs>
+          <w:tab w:val="num" w:pos="864"/>
+        </w:tabs>
+        <w:ind w:left="864" w:hanging="864"/>
+      </w:pPr>
     </w:lvl>
     <w:lvl w:ilvl="4">
       <w:start w:val="1"/>
-      <w:numFmt w:val="decimal"/>
-      <w:isLgl/>
-      <w:lvlText w:val="%1.%2.%3.%4.%5"/>
-      <w:lvlJc w:val="left"/>
-      <w:pPr>
-        <w:ind w:left="1440" w:hanging="1080"/>
-      </w:pPr>
-      <w:rPr>
-        <w:rFonts w:hint="default"/>
-        <w:b w:val="0"/>
-      </w:rPr>
+      <w:numFmt w:val="none"/>
+      <w:suff w:val="nothing"/>
+      <w:lvlText w:val=""/>
+      <w:lvlJc w:val="left"/>
+      <w:pPr>
+        <w:tabs>
+          <w:tab w:val="num" w:pos="1008"/>
+        </w:tabs>
+        <w:ind w:left="1008" w:hanging="1008"/>
+      </w:pPr>
     </w:lvl>
     <w:lvl w:ilvl="5">
       <w:start w:val="1"/>
-      <w:numFmt w:val="decimal"/>
-      <w:isLgl/>
-      <w:lvlText w:val="%1.%2.%3.%4.%5.%6"/>
-      <w:lvlJc w:val="left"/>
-      <w:pPr>
-        <w:ind w:left="1440" w:hanging="1080"/>
-      </w:pPr>
-      <w:rPr>
-        <w:rFonts w:hint="default"/>
-        <w:b w:val="0"/>
-      </w:rPr>
+      <w:numFmt w:val="none"/>
+      <w:suff w:val="nothing"/>
+      <w:lvlText w:val=""/>
+      <w:lvlJc w:val="left"/>
+      <w:pPr>
+        <w:tabs>
+          <w:tab w:val="num" w:pos="1152"/>
+        </w:tabs>
+        <w:ind w:left="1152" w:hanging="1152"/>
+      </w:pPr>
     </w:lvl>
     <w:lvl w:ilvl="6">
       <w:start w:val="1"/>
-      <w:numFmt w:val="decimal"/>
-      <w:isLgl/>
-      <w:lvlText w:val="%1.%2.%3.%4.%5.%6.%7"/>
-      <w:lvlJc w:val="left"/>
-      <w:pPr>
-        <w:ind w:left="1800" w:hanging="1440"/>
-      </w:pPr>
-      <w:rPr>
-        <w:rFonts w:hint="default"/>
-        <w:b w:val="0"/>
-      </w:rPr>
+      <w:numFmt w:val="none"/>
+      <w:suff w:val="nothing"/>
+      <w:lvlText w:val=""/>
+      <w:lvlJc w:val="left"/>
+      <w:pPr>
+        <w:tabs>
+          <w:tab w:val="num" w:pos="1296"/>
+        </w:tabs>
+        <w:ind w:left="1296" w:hanging="1296"/>
+      </w:pPr>
     </w:lvl>
     <w:lvl w:ilvl="7">
       <w:start w:val="1"/>
-      <w:numFmt w:val="decimal"/>
-      <w:isLgl/>
-      <w:lvlText w:val="%1.%2.%3.%4.%5.%6.%7.%8"/>
-      <w:lvlJc w:val="left"/>
-      <w:pPr>
-        <w:ind w:left="1800" w:hanging="1440"/>
-      </w:pPr>
-      <w:rPr>
-        <w:rFonts w:hint="default"/>
-        <w:b w:val="0"/>
-      </w:rPr>
+      <w:numFmt w:val="none"/>
+      <w:suff w:val="nothing"/>
+      <w:lvlText w:val=""/>
+      <w:lvlJc w:val="left"/>
+      <w:pPr>
+        <w:tabs>
+          <w:tab w:val="num" w:pos="1440"/>
+        </w:tabs>
+        <w:ind w:left="1440" w:hanging="1440"/>
+      </w:pPr>
     </w:lvl>
     <w:lvl w:ilvl="8">
       <w:start w:val="1"/>
-      <w:numFmt w:val="decimal"/>
-      <w:isLgl/>
-      <w:lvlText w:val="%1.%2.%3.%4.%5.%6.%7.%8.%9"/>
-      <w:lvlJc w:val="left"/>
-      <w:pPr>
-        <w:ind w:left="2160" w:hanging="1800"/>
-      </w:pPr>
-      <w:rPr>
-        <w:rFonts w:hint="default"/>
-        <w:b w:val="0"/>
-      </w:rPr>
+      <w:numFmt w:val="none"/>
+      <w:suff w:val="nothing"/>
+      <w:lvlText w:val=""/>
+      <w:lvlJc w:val="left"/>
+      <w:pPr>
+        <w:tabs>
+          <w:tab w:val="num" w:pos="1584"/>
+        </w:tabs>
+        <w:ind w:left="1584" w:hanging="1584"/>
+      </w:pPr>
     </w:lvl>
   </w:abstractNum>
   <w:num w:numId="1">
-    <w:abstractNumId w:val="0"/>
+    <w:abstractNumId w:val="1"/>
+  </w:num>
+  <w:num w:numId="2">
+    <w:abstractNumId w:val="2"/>
   </w:num>
 </w:numbering>
 </file>
 
 <file path=word/styles.xml><?xml version="1.0" encoding="utf-8"?>
-<w:styles xmlns:mc="http://schemas.openxmlformats.org/markup-compatibility/2006" xmlns:r="http://schemas.openxmlformats.org/officeDocument/2006/relationships" xmlns:w="http://schemas.openxmlformats.org/wordprocessingml/2006/main" xmlns:w14="http://schemas.microsoft.com/office/word/2010/wordml" xmlns:w15="http://schemas.microsoft.com/office/word/2012/wordml" xmlns:w16se="http://schemas.microsoft.com/office/word/2015/wordml/symex" mc:Ignorable="w14 w15 w16se">
+<w:styles xmlns:w="http://schemas.openxmlformats.org/wordprocessingml/2006/main" xmlns:w14="http://schemas.microsoft.com/office/word/2010/wordml" xmlns:mc="http://schemas.openxmlformats.org/markup-compatibility/2006" mc:Ignorable="w14">
   <w:docDefaults>
     <w:rPrDefault>
       <w:rPr>
-        <w:rFonts w:asciiTheme="minorHAnsi" w:eastAsiaTheme="minorHAnsi" w:hAnsiTheme="minorHAnsi" w:cstheme="minorBidi"/>
+        <w:rFonts w:ascii="Calibri" w:hAnsi="Calibri" w:eastAsia="Calibri" w:cs="" w:asciiTheme="minorHAnsi" w:cstheme="minorBidi" w:eastAsiaTheme="minorHAnsi" w:hAnsiTheme="minorHAnsi"/>
         <w:sz w:val="22"/>
         <w:szCs w:val="22"/>
         <w:lang w:val="en-GB" w:eastAsia="en-US" w:bidi="ar-SA"/>
       </w:rPr>
     </w:rPrDefault>
     <w:pPrDefault>
-      <w:pPr>
-        <w:spacing w:after="200" w:line="276" w:lineRule="auto"/>
-      </w:pPr>
+      <w:pPr/>
     </w:pPrDefault>
   </w:docDefaults>
   <w:latentStyles w:defLockedState="0" w:defUIPriority="99" w:defSemiHidden="0" w:defUnhideWhenUsed="0" w:defQFormat="0" w:count="372">
     <w:lsdException w:name="Normal" w:uiPriority="0" w:qFormat="1"/>
     <w:lsdException w:name="heading 1" w:uiPriority="9" w:qFormat="1"/>
-    <w:lsdException w:name="heading 2" w:semiHidden="1" w:uiPriority="9" w:unhideWhenUsed="1" w:qFormat="1"/>
-    <w:lsdException w:name="heading 3" w:semiHidden="1" w:uiPriority="9" w:unhideWhenUsed="1" w:qFormat="1"/>
-    <w:lsdException w:name="heading 4" w:semiHidden="1" w:uiPriority="9" w:unhideWhenUsed="1" w:qFormat="1"/>
-    <w:lsdException w:name="heading 5" w:semiHidden="1" w:uiPriority="9" w:unhideWhenUsed="1" w:qFormat="1"/>
-    <w:lsdException w:name="heading 6" w:semiHidden="1" w:uiPriority="9" w:unhideWhenUsed="1" w:qFormat="1"/>
-    <w:lsdException w:name="heading 7" w:semiHidden="1" w:uiPriority="9" w:unhideWhenUsed="1" w:qFormat="1"/>
-    <w:lsdException w:name="heading 8" w:semiHidden="1" w:uiPriority="9" w:unhideWhenUsed="1" w:qFormat="1"/>
-    <w:lsdException w:name="heading 9" w:semiHidden="1" w:uiPriority="9" w:unhideWhenUsed="1" w:qFormat="1"/>
+    <w:lsdException w:name="heading 2" w:uiPriority="9" w:semiHidden="1" w:unhideWhenUsed="1" w:qFormat="1"/>
+    <w:lsdException w:name="heading 3" w:uiPriority="9" w:semiHidden="1" w:unhideWhenUsed="1" w:qFormat="1"/>
+    <w:lsdException w:name="heading 4" w:uiPriority="9" w:semiHidden="1" w:unhideWhenUsed="1" w:qFormat="1"/>
+    <w:lsdException w:name="heading 5" w:uiPriority="9" w:semiHidden="1" w:unhideWhenUsed="1" w:qFormat="1"/>
+    <w:lsdException w:name="heading 6" w:uiPriority="9" w:semiHidden="1" w:unhideWhenUsed="1" w:qFormat="1"/>
+    <w:lsdException w:name="heading 7" w:uiPriority="9" w:semiHidden="1" w:unhideWhenUsed="1" w:qFormat="1"/>
+    <w:lsdException w:name="heading 8" w:uiPriority="9" w:semiHidden="1" w:unhideWhenUsed="1" w:qFormat="1"/>
+    <w:lsdException w:name="heading 9" w:uiPriority="9" w:semiHidden="1" w:unhideWhenUsed="1" w:qFormat="1"/>
     <w:lsdException w:name="index 1" w:semiHidden="1" w:unhideWhenUsed="1"/>
     <w:lsdException w:name="index 2" w:semiHidden="1" w:unhideWhenUsed="1"/>
     <w:lsdException w:name="index 3" w:semiHidden="1" w:unhideWhenUsed="1"/>
@@ -492,22 +539,22 @@
     <w:lsdException w:name="index 7" w:semiHidden="1" w:unhideWhenUsed="1"/>
     <w:lsdException w:name="index 8" w:semiHidden="1" w:unhideWhenUsed="1"/>
     <w:lsdException w:name="index 9" w:semiHidden="1" w:unhideWhenUsed="1"/>
-    <w:lsdException w:name="toc 1" w:semiHidden="1" w:uiPriority="39" w:unhideWhenUsed="1"/>
-    <w:lsdException w:name="toc 2" w:semiHidden="1" w:uiPriority="39" w:unhideWhenUsed="1"/>
-    <w:lsdException w:name="toc 3" w:semiHidden="1" w:uiPriority="39" w:unhideWhenUsed="1"/>
-    <w:lsdException w:name="toc 4" w:semiHidden="1" w:uiPriority="39" w:unhideWhenUsed="1"/>
-    <w:lsdException w:name="toc 5" w:semiHidden="1" w:uiPriority="39" w:unhideWhenUsed="1"/>
-    <w:lsdException w:name="toc 6" w:semiHidden="1" w:uiPriority="39" w:unhideWhenUsed="1"/>
-    <w:lsdException w:name="toc 7" w:semiHidden="1" w:uiPriority="39" w:unhideWhenUsed="1"/>
-    <w:lsdException w:name="toc 8" w:semiHidden="1" w:uiPriority="39" w:unhideWhenUsed="1"/>
-    <w:lsdException w:name="toc 9" w:semiHidden="1" w:uiPriority="39" w:unhideWhenUsed="1"/>
+    <w:lsdException w:name="toc 1" w:uiPriority="39" w:semiHidden="1" w:unhideWhenUsed="1"/>
+    <w:lsdException w:name="toc 2" w:uiPriority="39" w:semiHidden="1" w:unhideWhenUsed="1"/>
+    <w:lsdException w:name="toc 3" w:uiPriority="39" w:semiHidden="1" w:unhideWhenUsed="1"/>
+    <w:lsdException w:name="toc 4" w:uiPriority="39" w:semiHidden="1" w:unhideWhenUsed="1"/>
+    <w:lsdException w:name="toc 5" w:uiPriority="39" w:semiHidden="1" w:unhideWhenUsed="1"/>
+    <w:lsdException w:name="toc 6" w:uiPriority="39" w:semiHidden="1" w:unhideWhenUsed="1"/>
+    <w:lsdException w:name="toc 7" w:uiPriority="39" w:semiHidden="1" w:unhideWhenUsed="1"/>
+    <w:lsdException w:name="toc 8" w:uiPriority="39" w:semiHidden="1" w:unhideWhenUsed="1"/>
+    <w:lsdException w:name="toc 9" w:uiPriority="39" w:semiHidden="1" w:unhideWhenUsed="1"/>
     <w:lsdException w:name="Normal Indent" w:semiHidden="1" w:unhideWhenUsed="1"/>
     <w:lsdException w:name="footnote text" w:semiHidden="1" w:unhideWhenUsed="1"/>
     <w:lsdException w:name="annotation text" w:semiHidden="1" w:unhideWhenUsed="1"/>
     <w:lsdException w:name="header" w:semiHidden="1" w:unhideWhenUsed="1"/>
     <w:lsdException w:name="footer" w:semiHidden="1" w:unhideWhenUsed="1"/>
     <w:lsdException w:name="index heading" w:semiHidden="1" w:unhideWhenUsed="1"/>
-    <w:lsdException w:name="caption" w:semiHidden="1" w:uiPriority="35" w:unhideWhenUsed="1" w:qFormat="1"/>
+    <w:lsdException w:name="caption" w:uiPriority="35" w:semiHidden="1" w:unhideWhenUsed="1" w:qFormat="1"/>
     <w:lsdException w:name="table of figures" w:semiHidden="1" w:unhideWhenUsed="1"/>
     <w:lsdException w:name="envelope address" w:semiHidden="1" w:unhideWhenUsed="1"/>
     <w:lsdException w:name="envelope return" w:semiHidden="1" w:unhideWhenUsed="1"/>
@@ -538,7 +585,7 @@
     <w:lsdException w:name="Title" w:uiPriority="10" w:qFormat="1"/>
     <w:lsdException w:name="Closing" w:semiHidden="1" w:unhideWhenUsed="1"/>
     <w:lsdException w:name="Signature" w:semiHidden="1" w:unhideWhenUsed="1"/>
-    <w:lsdException w:name="Default Paragraph Font" w:semiHidden="1" w:uiPriority="1" w:unhideWhenUsed="1"/>
+    <w:lsdException w:name="Default Paragraph Font" w:uiPriority="1" w:semiHidden="1" w:unhideWhenUsed="1"/>
     <w:lsdException w:name="Body Text" w:semiHidden="1" w:unhideWhenUsed="1"/>
     <w:lsdException w:name="Body Text Indent" w:semiHidden="1" w:unhideWhenUsed="1"/>
     <w:lsdException w:name="List Continue" w:semiHidden="1" w:unhideWhenUsed="1"/>
@@ -738,8 +785,8 @@
     <w:lsdException w:name="Subtle Reference" w:uiPriority="31" w:qFormat="1"/>
     <w:lsdException w:name="Intense Reference" w:uiPriority="32" w:qFormat="1"/>
     <w:lsdException w:name="Book Title" w:uiPriority="33" w:qFormat="1"/>
-    <w:lsdException w:name="Bibliography" w:semiHidden="1" w:uiPriority="37" w:unhideWhenUsed="1"/>
-    <w:lsdException w:name="TOC Heading" w:semiHidden="1" w:uiPriority="39" w:unhideWhenUsed="1" w:qFormat="1"/>
+    <w:lsdException w:name="Bibliography" w:uiPriority="37" w:semiHidden="1" w:unhideWhenUsed="1"/>
+    <w:lsdException w:name="TOC Heading" w:uiPriority="39" w:semiHidden="1" w:unhideWhenUsed="1" w:qFormat="1"/>
     <w:lsdException w:name="Plain Table 1" w:uiPriority="41"/>
     <w:lsdException w:name="Plain Table 2" w:uiPriority="42"/>
     <w:lsdException w:name="Plain Table 3" w:uiPriority="43"/>
@@ -846,15 +893,214 @@
     <w:lsdException w:name="List Table 7 Colorful Accent 6" w:uiPriority="52"/>
     <w:lsdException w:name="Mention" w:semiHidden="1" w:unhideWhenUsed="1"/>
   </w:latentStyles>
-  <w:style w:type="paragraph" w:default="1" w:styleId="Normal">
+  <w:style w:type="paragraph" w:styleId="Normal" w:default="1">
     <w:name w:val="Normal"/>
     <w:qFormat/>
-  </w:style>
-  <w:style w:type="character" w:default="1" w:styleId="DefaultParagraphFont">
+    <w:pPr>
+      <w:widowControl/>
+      <w:bidi w:val="0"/>
+      <w:spacing w:lineRule="auto" w:line="276" w:before="0" w:after="200"/>
+      <w:jc w:val="left"/>
+    </w:pPr>
+    <w:rPr>
+      <w:rFonts w:ascii="Calibri" w:hAnsi="Calibri" w:eastAsia="Calibri" w:cs="" w:asciiTheme="minorHAnsi" w:cstheme="minorBidi" w:eastAsiaTheme="minorHAnsi" w:hAnsiTheme="minorHAnsi"/>
+      <w:color w:val="auto"/>
+      <w:sz w:val="22"/>
+      <w:szCs w:val="22"/>
+      <w:lang w:val="en-GB" w:eastAsia="en-US" w:bidi="ar-SA"/>
+    </w:rPr>
+  </w:style>
+  <w:style w:type="character" w:styleId="DefaultParagraphFont" w:default="1">
     <w:name w:val="Default Paragraph Font"/>
     <w:uiPriority w:val="1"/>
     <w:semiHidden/>
     <w:unhideWhenUsed/>
+    <w:qFormat/>
+    <w:rPr/>
+  </w:style>
+  <w:style w:type="character" w:styleId="HeaderChar" w:customStyle="1">
+    <w:name w:val="Header Char"/>
+    <w:basedOn w:val="DefaultParagraphFont"/>
+    <w:link w:val="Header"/>
+    <w:uiPriority w:val="99"/>
+    <w:qFormat/>
+    <w:rsid w:val="001d45b4"/>
+    <w:rPr/>
+  </w:style>
+  <w:style w:type="character" w:styleId="FooterChar" w:customStyle="1">
+    <w:name w:val="Footer Char"/>
+    <w:basedOn w:val="DefaultParagraphFont"/>
+    <w:link w:val="Footer"/>
+    <w:uiPriority w:val="99"/>
+    <w:qFormat/>
+    <w:rsid w:val="001d45b4"/>
+    <w:rPr/>
+  </w:style>
+  <w:style w:type="character" w:styleId="ListLabel1">
+    <w:name w:val="ListLabel 1"/>
+    <w:qFormat/>
+    <w:rPr>
+      <w:b w:val="false"/>
+    </w:rPr>
+  </w:style>
+  <w:style w:type="character" w:styleId="ListLabel2">
+    <w:name w:val="ListLabel 2"/>
+    <w:qFormat/>
+    <w:rPr>
+      <w:b w:val="false"/>
+    </w:rPr>
+  </w:style>
+  <w:style w:type="character" w:styleId="ListLabel3">
+    <w:name w:val="ListLabel 3"/>
+    <w:qFormat/>
+    <w:rPr>
+      <w:b w:val="false"/>
+    </w:rPr>
+  </w:style>
+  <w:style w:type="character" w:styleId="ListLabel4">
+    <w:name w:val="ListLabel 4"/>
+    <w:qFormat/>
+    <w:rPr>
+      <w:b w:val="false"/>
+    </w:rPr>
+  </w:style>
+  <w:style w:type="character" w:styleId="ListLabel5">
+    <w:name w:val="ListLabel 5"/>
+    <w:qFormat/>
+    <w:rPr>
+      <w:b w:val="false"/>
+    </w:rPr>
+  </w:style>
+  <w:style w:type="character" w:styleId="ListLabel6">
+    <w:name w:val="ListLabel 6"/>
+    <w:qFormat/>
+    <w:rPr>
+      <w:b w:val="false"/>
+    </w:rPr>
+  </w:style>
+  <w:style w:type="character" w:styleId="ListLabel7">
+    <w:name w:val="ListLabel 7"/>
+    <w:qFormat/>
+    <w:rPr>
+      <w:b w:val="false"/>
+    </w:rPr>
+  </w:style>
+  <w:style w:type="character" w:styleId="ListLabel8">
+    <w:name w:val="ListLabel 8"/>
+    <w:qFormat/>
+    <w:rPr>
+      <w:b w:val="false"/>
+    </w:rPr>
+  </w:style>
+  <w:style w:type="paragraph" w:styleId="Heading">
+    <w:name w:val="Heading"/>
+    <w:basedOn w:val="Normal"/>
+    <w:next w:val="TextBody"/>
+    <w:qFormat/>
+    <w:pPr>
+      <w:keepNext/>
+      <w:spacing w:before="240" w:after="120"/>
+    </w:pPr>
+    <w:rPr>
+      <w:rFonts w:ascii="Liberation Sans" w:hAnsi="Liberation Sans" w:eastAsia="Noto Sans CJK SC Regular" w:cs="FreeSans"/>
+      <w:sz w:val="28"/>
+      <w:szCs w:val="28"/>
+    </w:rPr>
+  </w:style>
+  <w:style w:type="paragraph" w:styleId="TextBody">
+    <w:name w:val="Body Text"/>
+    <w:basedOn w:val="Normal"/>
+    <w:pPr>
+      <w:spacing w:lineRule="auto" w:line="288" w:before="0" w:after="140"/>
+    </w:pPr>
+    <w:rPr/>
+  </w:style>
+  <w:style w:type="paragraph" w:styleId="List">
+    <w:name w:val="List"/>
+    <w:basedOn w:val="TextBody"/>
+    <w:pPr/>
+    <w:rPr>
+      <w:rFonts w:cs="FreeSans"/>
+    </w:rPr>
+  </w:style>
+  <w:style w:type="paragraph" w:styleId="Caption">
+    <w:name w:val="Caption"/>
+    <w:basedOn w:val="Normal"/>
+    <w:qFormat/>
+    <w:pPr>
+      <w:suppressLineNumbers/>
+      <w:spacing w:before="120" w:after="120"/>
+    </w:pPr>
+    <w:rPr>
+      <w:rFonts w:cs="FreeSans"/>
+      <w:i/>
+      <w:iCs/>
+      <w:sz w:val="24"/>
+      <w:szCs w:val="24"/>
+    </w:rPr>
+  </w:style>
+  <w:style w:type="paragraph" w:styleId="Index">
+    <w:name w:val="Index"/>
+    <w:basedOn w:val="Normal"/>
+    <w:qFormat/>
+    <w:pPr>
+      <w:suppressLineNumbers/>
+    </w:pPr>
+    <w:rPr>
+      <w:rFonts w:cs="FreeSans"/>
+    </w:rPr>
+  </w:style>
+  <w:style w:type="paragraph" w:styleId="Header">
+    <w:name w:val="Header"/>
+    <w:basedOn w:val="Normal"/>
+    <w:link w:val="HeaderChar"/>
+    <w:uiPriority w:val="99"/>
+    <w:unhideWhenUsed/>
+    <w:rsid w:val="001d45b4"/>
+    <w:pPr>
+      <w:tabs>
+        <w:tab w:val="center" w:pos="4680" w:leader="none"/>
+        <w:tab w:val="right" w:pos="9360" w:leader="none"/>
+      </w:tabs>
+      <w:spacing w:lineRule="auto" w:line="240" w:before="0" w:after="0"/>
+    </w:pPr>
+    <w:rPr/>
+  </w:style>
+  <w:style w:type="paragraph" w:styleId="Footer">
+    <w:name w:val="Footer"/>
+    <w:basedOn w:val="Normal"/>
+    <w:link w:val="FooterChar"/>
+    <w:uiPriority w:val="99"/>
+    <w:unhideWhenUsed/>
+    <w:rsid w:val="001d45b4"/>
+    <w:pPr>
+      <w:tabs>
+        <w:tab w:val="center" w:pos="4680" w:leader="none"/>
+        <w:tab w:val="right" w:pos="9360" w:leader="none"/>
+      </w:tabs>
+      <w:spacing w:lineRule="auto" w:line="240" w:before="0" w:after="0"/>
+    </w:pPr>
+    <w:rPr/>
+  </w:style>
+  <w:style w:type="paragraph" w:styleId="ListParagraph">
+    <w:name w:val="List Paragraph"/>
+    <w:basedOn w:val="Normal"/>
+    <w:uiPriority w:val="34"/>
+    <w:qFormat/>
+    <w:rsid w:val="008c2c8c"/>
+    <w:pPr>
+      <w:spacing w:before="0" w:after="200"/>
+      <w:ind w:left="720" w:hanging="0"/>
+      <w:contextualSpacing/>
+    </w:pPr>
+    <w:rPr/>
+  </w:style>
+  <w:style w:type="numbering" w:styleId="NoList" w:default="1">
+    <w:name w:val="No List"/>
+    <w:uiPriority w:val="99"/>
+    <w:semiHidden/>
+    <w:unhideWhenUsed/>
+    <w:qFormat/>
   </w:style>
   <w:style w:type="table" w:default="1" w:styleId="TableNormal">
     <w:name w:val="Normal Table"/>
@@ -870,67 +1116,6 @@
         <w:right w:w="108" w:type="dxa"/>
       </w:tblCellMar>
     </w:tblPr>
-  </w:style>
-  <w:style w:type="numbering" w:default="1" w:styleId="NoList">
-    <w:name w:val="No List"/>
-    <w:uiPriority w:val="99"/>
-    <w:semiHidden/>
-    <w:unhideWhenUsed/>
-  </w:style>
-  <w:style w:type="paragraph" w:styleId="Header">
-    <w:name w:val="header"/>
-    <w:basedOn w:val="Normal"/>
-    <w:link w:val="HeaderChar"/>
-    <w:uiPriority w:val="99"/>
-    <w:unhideWhenUsed/>
-    <w:rsid w:val="001D45B4"/>
-    <w:pPr>
-      <w:tabs>
-        <w:tab w:val="center" w:pos="4680"/>
-        <w:tab w:val="right" w:pos="9360"/>
-      </w:tabs>
-      <w:spacing w:after="0" w:line="240" w:lineRule="auto"/>
-    </w:pPr>
-  </w:style>
-  <w:style w:type="character" w:customStyle="1" w:styleId="HeaderChar">
-    <w:name w:val="Header Char"/>
-    <w:basedOn w:val="DefaultParagraphFont"/>
-    <w:link w:val="Header"/>
-    <w:uiPriority w:val="99"/>
-    <w:rsid w:val="001D45B4"/>
-  </w:style>
-  <w:style w:type="paragraph" w:styleId="Footer">
-    <w:name w:val="footer"/>
-    <w:basedOn w:val="Normal"/>
-    <w:link w:val="FooterChar"/>
-    <w:uiPriority w:val="99"/>
-    <w:unhideWhenUsed/>
-    <w:rsid w:val="001D45B4"/>
-    <w:pPr>
-      <w:tabs>
-        <w:tab w:val="center" w:pos="4680"/>
-        <w:tab w:val="right" w:pos="9360"/>
-      </w:tabs>
-      <w:spacing w:after="0" w:line="240" w:lineRule="auto"/>
-    </w:pPr>
-  </w:style>
-  <w:style w:type="character" w:customStyle="1" w:styleId="FooterChar">
-    <w:name w:val="Footer Char"/>
-    <w:basedOn w:val="DefaultParagraphFont"/>
-    <w:link w:val="Footer"/>
-    <w:uiPriority w:val="99"/>
-    <w:rsid w:val="001D45B4"/>
-  </w:style>
-  <w:style w:type="paragraph" w:styleId="ListParagraph">
-    <w:name w:val="List Paragraph"/>
-    <w:basedOn w:val="Normal"/>
-    <w:uiPriority w:val="34"/>
-    <w:qFormat/>
-    <w:rsid w:val="008C2C8C"/>
-    <w:pPr>
-      <w:ind w:left="720"/>
-      <w:contextualSpacing/>
-    </w:pPr>
   </w:style>
 </w:styles>
 </file>

</xml_diff>